<commit_message>
updated at may 13th 2020
</commit_message>
<xml_diff>
--- a/_06_Keywords/6. Keywords (1).docx
+++ b/_06_Keywords/6. Keywords (1).docx
@@ -1,6 +1,6 @@
 
 <file path=word/document.xml><?xml version="1.0" encoding="utf-8"?>
-<w:document xmlns:ve="http://schemas.openxmlformats.org/markup-compatibility/2006" xmlns:o="urn:schemas-microsoft-com:office:office" xmlns:r="http://schemas.openxmlformats.org/officeDocument/2006/relationships" xmlns:m="http://schemas.openxmlformats.org/officeDocument/2006/math" xmlns:v="urn:schemas-microsoft-com:vml" xmlns:wp="http://schemas.openxmlformats.org/drawingml/2006/wordprocessingDrawing" xmlns:w10="urn:schemas-microsoft-com:office:word" xmlns:w="http://schemas.openxmlformats.org/wordprocessingml/2006/main" xmlns:wne="http://schemas.microsoft.com/office/word/2006/wordml">
+<w:document xmlns:wpc="http://schemas.microsoft.com/office/word/2010/wordprocessingCanvas" xmlns:cx="http://schemas.microsoft.com/office/drawing/2014/chartex" xmlns:cx1="http://schemas.microsoft.com/office/drawing/2015/9/8/chartex" xmlns:cx2="http://schemas.microsoft.com/office/drawing/2015/10/21/chartex" xmlns:cx3="http://schemas.microsoft.com/office/drawing/2016/5/9/chartex" xmlns:cx4="http://schemas.microsoft.com/office/drawing/2016/5/10/chartex" xmlns:cx5="http://schemas.microsoft.com/office/drawing/2016/5/11/chartex" xmlns:cx6="http://schemas.microsoft.com/office/drawing/2016/5/12/chartex" xmlns:cx7="http://schemas.microsoft.com/office/drawing/2016/5/13/chartex" xmlns:cx8="http://schemas.microsoft.com/office/drawing/2016/5/14/chartex" xmlns:mc="http://schemas.openxmlformats.org/markup-compatibility/2006" xmlns:aink="http://schemas.microsoft.com/office/drawing/2016/ink" xmlns:am3d="http://schemas.microsoft.com/office/drawing/2017/model3d" xmlns:o="urn:schemas-microsoft-com:office:office" xmlns:r="http://schemas.openxmlformats.org/officeDocument/2006/relationships" xmlns:m="http://schemas.openxmlformats.org/officeDocument/2006/math" xmlns:v="urn:schemas-microsoft-com:vml" xmlns:wp14="http://schemas.microsoft.com/office/word/2010/wordprocessingDrawing" xmlns:wp="http://schemas.openxmlformats.org/drawingml/2006/wordprocessingDrawing" xmlns:w10="urn:schemas-microsoft-com:office:word" xmlns:w="http://schemas.openxmlformats.org/wordprocessingml/2006/main" xmlns:w14="http://schemas.microsoft.com/office/word/2010/wordml" xmlns:w15="http://schemas.microsoft.com/office/word/2012/wordml" xmlns:w16cid="http://schemas.microsoft.com/office/word/2016/wordml/cid" xmlns:w16se="http://schemas.microsoft.com/office/word/2015/wordml/symex" xmlns:wpg="http://schemas.microsoft.com/office/word/2010/wordprocessingGroup" xmlns:wpi="http://schemas.microsoft.com/office/word/2010/wordprocessingInk" xmlns:wne="http://schemas.microsoft.com/office/word/2006/wordml" xmlns:wps="http://schemas.microsoft.com/office/word/2010/wordprocessingShape" mc:Ignorable="w14 w15 w16se w16cid wp14">
   <w:body>
     <w:p>
       <w:pPr>
@@ -12,6 +12,7 @@
           <w:szCs w:val="44"/>
         </w:rPr>
       </w:pPr>
+      <w:bookmarkStart w:id="0" w:name="_GoBack"/>
       <w:r>
         <w:rPr>
           <w:b/>
@@ -55,7 +56,7 @@
           <w:lang w:val="en-IN" w:eastAsia="en-IN"/>
         </w:rPr>
         <w:drawing>
-          <wp:inline distT="0" distB="0" distL="0" distR="0">
+          <wp:inline distT="0" distB="0" distL="0" distR="0" wp14:anchorId="5155D1EE" wp14:editId="646385D4">
             <wp:extent cx="5943600" cy="2827020"/>
             <wp:effectExtent l="0" t="0" r="0" b="0"/>
             <wp:docPr id="1" name="Picture 1"/>
@@ -105,7 +106,23 @@
           <w:sz w:val="28"/>
           <w:szCs w:val="28"/>
         </w:rPr>
-        <w:t>And or not is in  True False</w:t>
+        <w:t xml:space="preserve">And or not is </w:t>
+      </w:r>
+      <w:r>
+        <w:rPr>
+          <w:b/>
+          <w:sz w:val="28"/>
+          <w:szCs w:val="28"/>
+        </w:rPr>
+        <w:t>in True</w:t>
+      </w:r>
+      <w:r>
+        <w:rPr>
+          <w:b/>
+          <w:sz w:val="28"/>
+          <w:szCs w:val="28"/>
+        </w:rPr>
+        <w:t xml:space="preserve"> False</w:t>
       </w:r>
     </w:p>
     <w:p>
@@ -184,7 +201,7 @@
           <w:b/>
           <w:sz w:val="28"/>
           <w:szCs w:val="28"/>
-          <w:highlight w:val="yellow"/>
+          <w:highlight w:val="cyan"/>
         </w:rPr>
         <w:t>true</w:t>
       </w:r>
@@ -228,7 +245,23 @@
           <w:sz w:val="28"/>
           <w:szCs w:val="28"/>
         </w:rPr>
-        <w:t>ID NAME SALARY ADDRESS  from employee</w:t>
+        <w:t xml:space="preserve">ID NAME SALARY </w:t>
+      </w:r>
+      <w:r>
+        <w:rPr>
+          <w:b/>
+          <w:sz w:val="28"/>
+          <w:szCs w:val="28"/>
+        </w:rPr>
+        <w:t>ADDRESS from</w:t>
+      </w:r>
+      <w:r>
+        <w:rPr>
+          <w:b/>
+          <w:sz w:val="28"/>
+          <w:szCs w:val="28"/>
+        </w:rPr>
+        <w:t xml:space="preserve"> employee</w:t>
       </w:r>
     </w:p>
     <w:p>
@@ -452,14 +485,31 @@
           <w:sz w:val="28"/>
           <w:szCs w:val="28"/>
         </w:rPr>
-        <w:t>break continue pass return</w:t>
-      </w:r>
-      <w:r>
-        <w:rPr>
-          <w:sz w:val="28"/>
-          <w:szCs w:val="28"/>
-        </w:rPr>
-        <w:t xml:space="preserve"> : used in methods to control flow of program</w:t>
+        <w:t xml:space="preserve">break continue pass </w:t>
+      </w:r>
+      <w:proofErr w:type="gramStart"/>
+      <w:r>
+        <w:rPr>
+          <w:b/>
+          <w:sz w:val="28"/>
+          <w:szCs w:val="28"/>
+        </w:rPr>
+        <w:t>return</w:t>
+      </w:r>
+      <w:r>
+        <w:rPr>
+          <w:sz w:val="28"/>
+          <w:szCs w:val="28"/>
+        </w:rPr>
+        <w:t xml:space="preserve"> :</w:t>
+      </w:r>
+      <w:proofErr w:type="gramEnd"/>
+      <w:r>
+        <w:rPr>
+          <w:sz w:val="28"/>
+          <w:szCs w:val="28"/>
+        </w:rPr>
+        <w:t xml:space="preserve"> used in methods to control flow of program</w:t>
       </w:r>
     </w:p>
     <w:p>
@@ -475,15 +525,42 @@
           <w:sz w:val="28"/>
           <w:szCs w:val="28"/>
         </w:rPr>
-        <w:t>if else elif while for</w:t>
-      </w:r>
-      <w:r>
-        <w:rPr>
-          <w:sz w:val="28"/>
-          <w:szCs w:val="28"/>
-        </w:rPr>
-        <w:t xml:space="preserve">       :</w:t>
-      </w:r>
+        <w:t xml:space="preserve">if else </w:t>
+      </w:r>
+      <w:proofErr w:type="spellStart"/>
+      <w:r>
+        <w:rPr>
+          <w:b/>
+          <w:sz w:val="28"/>
+          <w:szCs w:val="28"/>
+        </w:rPr>
+        <w:t>elif</w:t>
+      </w:r>
+      <w:proofErr w:type="spellEnd"/>
+      <w:r>
+        <w:rPr>
+          <w:b/>
+          <w:sz w:val="28"/>
+          <w:szCs w:val="28"/>
+        </w:rPr>
+        <w:t xml:space="preserve"> while for</w:t>
+      </w:r>
+      <w:r>
+        <w:rPr>
+          <w:sz w:val="28"/>
+          <w:szCs w:val="28"/>
+        </w:rPr>
+        <w:t xml:space="preserve">     </w:t>
+      </w:r>
+      <w:proofErr w:type="gramStart"/>
+      <w:r>
+        <w:rPr>
+          <w:sz w:val="28"/>
+          <w:szCs w:val="28"/>
+        </w:rPr>
+        <w:t xml:space="preserve">  :</w:t>
+      </w:r>
+      <w:proofErr w:type="gramEnd"/>
       <w:r>
         <w:rPr>
           <w:sz w:val="28"/>
@@ -496,8 +573,17 @@
           <w:sz w:val="28"/>
           <w:szCs w:val="28"/>
         </w:rPr>
-        <w:t>Used for decision making,loops</w:t>
-      </w:r>
+        <w:t xml:space="preserve">Used for decision </w:t>
+      </w:r>
+      <w:proofErr w:type="spellStart"/>
+      <w:r>
+        <w:rPr>
+          <w:sz w:val="28"/>
+          <w:szCs w:val="28"/>
+        </w:rPr>
+        <w:t>making,loops</w:t>
+      </w:r>
+      <w:proofErr w:type="spellEnd"/>
     </w:p>
     <w:p>
       <w:pPr>
@@ -506,8 +592,6 @@
           <w:szCs w:val="28"/>
         </w:rPr>
       </w:pPr>
-      <w:bookmarkStart w:id="0" w:name="_GoBack"/>
-      <w:bookmarkEnd w:id="0"/>
       <w:r>
         <w:rPr>
           <w:b/>
@@ -537,7 +621,16 @@
           <w:sz w:val="28"/>
           <w:szCs w:val="28"/>
         </w:rPr>
-        <w:t>from import as</w:t>
+        <w:t xml:space="preserve">from import </w:t>
+      </w:r>
+      <w:proofErr w:type="gramStart"/>
+      <w:r>
+        <w:rPr>
+          <w:b/>
+          <w:sz w:val="28"/>
+          <w:szCs w:val="28"/>
+        </w:rPr>
+        <w:t>as</w:t>
       </w:r>
       <w:r>
         <w:rPr>
@@ -546,6 +639,7 @@
         </w:rPr>
         <w:t xml:space="preserve"> :</w:t>
       </w:r>
+      <w:proofErr w:type="gramEnd"/>
       <w:r>
         <w:rPr>
           <w:sz w:val="28"/>
@@ -560,12 +654,21 @@
         </w:rPr>
         <w:t xml:space="preserve"> </w:t>
       </w:r>
-      <w:r>
-        <w:rPr>
-          <w:sz w:val="28"/>
-          <w:szCs w:val="28"/>
-        </w:rPr>
-        <w:t>pyfiles,</w:t>
+      <w:proofErr w:type="spellStart"/>
+      <w:r>
+        <w:rPr>
+          <w:sz w:val="28"/>
+          <w:szCs w:val="28"/>
+        </w:rPr>
+        <w:t>pyfiles</w:t>
+      </w:r>
+      <w:proofErr w:type="spellEnd"/>
+      <w:r>
+        <w:rPr>
+          <w:sz w:val="28"/>
+          <w:szCs w:val="28"/>
+        </w:rPr>
+        <w:t>,</w:t>
       </w:r>
       <w:r>
         <w:rPr>
@@ -595,14 +698,31 @@
           <w:sz w:val="28"/>
           <w:szCs w:val="28"/>
         </w:rPr>
-        <w:t>try except finally raise</w:t>
-      </w:r>
-      <w:r>
-        <w:rPr>
-          <w:sz w:val="28"/>
-          <w:szCs w:val="28"/>
-        </w:rPr>
-        <w:t xml:space="preserve">  :Used during Exception Handling</w:t>
+        <w:t xml:space="preserve">try except finally </w:t>
+      </w:r>
+      <w:proofErr w:type="gramStart"/>
+      <w:r>
+        <w:rPr>
+          <w:b/>
+          <w:sz w:val="28"/>
+          <w:szCs w:val="28"/>
+        </w:rPr>
+        <w:t>raise</w:t>
+      </w:r>
+      <w:r>
+        <w:rPr>
+          <w:sz w:val="28"/>
+          <w:szCs w:val="28"/>
+        </w:rPr>
+        <w:t xml:space="preserve">  :</w:t>
+      </w:r>
+      <w:proofErr w:type="gramEnd"/>
+      <w:r>
+        <w:rPr>
+          <w:sz w:val="28"/>
+          <w:szCs w:val="28"/>
+        </w:rPr>
+        <w:t>Used during Exception Handling</w:t>
       </w:r>
     </w:p>
     <w:p>
@@ -625,14 +745,30 @@
           <w:sz w:val="28"/>
           <w:szCs w:val="28"/>
         </w:rPr>
-        <w:t xml:space="preserve">              :</w:t>
-      </w:r>
-      <w:r>
-        <w:rPr>
-          <w:sz w:val="28"/>
-          <w:szCs w:val="28"/>
-        </w:rPr>
-        <w:t>To define scope of variable</w:t>
+        <w:t xml:space="preserve">            </w:t>
+      </w:r>
+      <w:proofErr w:type="gramStart"/>
+      <w:r>
+        <w:rPr>
+          <w:sz w:val="28"/>
+          <w:szCs w:val="28"/>
+        </w:rPr>
+        <w:t xml:space="preserve">  :</w:t>
+      </w:r>
+      <w:r>
+        <w:rPr>
+          <w:sz w:val="28"/>
+          <w:szCs w:val="28"/>
+        </w:rPr>
+        <w:t>To</w:t>
+      </w:r>
+      <w:proofErr w:type="gramEnd"/>
+      <w:r>
+        <w:rPr>
+          <w:sz w:val="28"/>
+          <w:szCs w:val="28"/>
+        </w:rPr>
+        <w:t xml:space="preserve"> define scope of variable</w:t>
       </w:r>
     </w:p>
     <w:p>
@@ -679,14 +815,30 @@
           <w:sz w:val="28"/>
           <w:szCs w:val="28"/>
         </w:rPr>
-        <w:t xml:space="preserve">         :</w:t>
-      </w:r>
-      <w:r>
-        <w:rPr>
-          <w:sz w:val="28"/>
-          <w:szCs w:val="28"/>
-        </w:rPr>
-        <w:t>Used in OOPs</w:t>
+        <w:t xml:space="preserve">       </w:t>
+      </w:r>
+      <w:proofErr w:type="gramStart"/>
+      <w:r>
+        <w:rPr>
+          <w:sz w:val="28"/>
+          <w:szCs w:val="28"/>
+        </w:rPr>
+        <w:t xml:space="preserve">  :</w:t>
+      </w:r>
+      <w:r>
+        <w:rPr>
+          <w:sz w:val="28"/>
+          <w:szCs w:val="28"/>
+        </w:rPr>
+        <w:t>Used</w:t>
+      </w:r>
+      <w:proofErr w:type="gramEnd"/>
+      <w:r>
+        <w:rPr>
+          <w:sz w:val="28"/>
+          <w:szCs w:val="28"/>
+        </w:rPr>
+        <w:t xml:space="preserve"> in OOPs</w:t>
       </w:r>
     </w:p>
     <w:p>
@@ -727,7 +879,16 @@
           <w:sz w:val="28"/>
           <w:szCs w:val="28"/>
         </w:rPr>
-        <w:t>del with yield</w:t>
+        <w:t xml:space="preserve">del with </w:t>
+      </w:r>
+      <w:proofErr w:type="gramStart"/>
+      <w:r>
+        <w:rPr>
+          <w:b/>
+          <w:sz w:val="28"/>
+          <w:szCs w:val="28"/>
+        </w:rPr>
+        <w:t>yield</w:t>
       </w:r>
       <w:r>
         <w:rPr>
@@ -744,6 +905,7 @@
         </w:rPr>
         <w:t>:</w:t>
       </w:r>
+      <w:proofErr w:type="gramEnd"/>
       <w:r>
         <w:rPr>
           <w:sz w:val="28"/>
@@ -756,7 +918,7 @@
           <w:sz w:val="28"/>
           <w:szCs w:val="28"/>
         </w:rPr>
-        <w:t>Miscnellaneous</w:t>
+        <w:t>Miscellaneous</w:t>
       </w:r>
       <w:r>
         <w:rPr>
@@ -765,6 +927,7 @@
         </w:rPr>
         <w:t xml:space="preserve"> usage</w:t>
       </w:r>
+      <w:bookmarkEnd w:id="0"/>
     </w:p>
     <w:sectPr>
       <w:pgSz w:w="12240" w:h="15840"/>
@@ -777,8 +940,8 @@
 </file>
 
 <file path=word/numbering.xml><?xml version="1.0" encoding="utf-8"?>
-<w:numbering xmlns:ve="http://schemas.openxmlformats.org/markup-compatibility/2006" xmlns:o="urn:schemas-microsoft-com:office:office" xmlns:r="http://schemas.openxmlformats.org/officeDocument/2006/relationships" xmlns:m="http://schemas.openxmlformats.org/officeDocument/2006/math" xmlns:v="urn:schemas-microsoft-com:vml" xmlns:wp="http://schemas.openxmlformats.org/drawingml/2006/wordprocessingDrawing" xmlns:w10="urn:schemas-microsoft-com:office:word" xmlns:w="http://schemas.openxmlformats.org/wordprocessingml/2006/main" xmlns:wne="http://schemas.microsoft.com/office/word/2006/wordml">
-  <w:abstractNum w:abstractNumId="0">
+<w:numbering xmlns:wpc="http://schemas.microsoft.com/office/word/2010/wordprocessingCanvas" xmlns:cx="http://schemas.microsoft.com/office/drawing/2014/chartex" xmlns:cx1="http://schemas.microsoft.com/office/drawing/2015/9/8/chartex" xmlns:cx2="http://schemas.microsoft.com/office/drawing/2015/10/21/chartex" xmlns:cx3="http://schemas.microsoft.com/office/drawing/2016/5/9/chartex" xmlns:cx4="http://schemas.microsoft.com/office/drawing/2016/5/10/chartex" xmlns:cx5="http://schemas.microsoft.com/office/drawing/2016/5/11/chartex" xmlns:cx6="http://schemas.microsoft.com/office/drawing/2016/5/12/chartex" xmlns:cx7="http://schemas.microsoft.com/office/drawing/2016/5/13/chartex" xmlns:cx8="http://schemas.microsoft.com/office/drawing/2016/5/14/chartex" xmlns:mc="http://schemas.openxmlformats.org/markup-compatibility/2006" xmlns:aink="http://schemas.microsoft.com/office/drawing/2016/ink" xmlns:am3d="http://schemas.microsoft.com/office/drawing/2017/model3d" xmlns:o="urn:schemas-microsoft-com:office:office" xmlns:r="http://schemas.openxmlformats.org/officeDocument/2006/relationships" xmlns:m="http://schemas.openxmlformats.org/officeDocument/2006/math" xmlns:v="urn:schemas-microsoft-com:vml" xmlns:wp14="http://schemas.microsoft.com/office/word/2010/wordprocessingDrawing" xmlns:wp="http://schemas.openxmlformats.org/drawingml/2006/wordprocessingDrawing" xmlns:w10="urn:schemas-microsoft-com:office:word" xmlns:w="http://schemas.openxmlformats.org/wordprocessingml/2006/main" xmlns:w14="http://schemas.microsoft.com/office/word/2010/wordml" xmlns:w15="http://schemas.microsoft.com/office/word/2012/wordml" xmlns:w16cid="http://schemas.microsoft.com/office/word/2016/wordml/cid" xmlns:w16se="http://schemas.microsoft.com/office/word/2015/wordml/symex" xmlns:wpg="http://schemas.microsoft.com/office/word/2010/wordprocessingGroup" xmlns:wpi="http://schemas.microsoft.com/office/word/2010/wordprocessingInk" xmlns:wne="http://schemas.microsoft.com/office/word/2006/wordml" xmlns:wps="http://schemas.microsoft.com/office/word/2010/wordprocessingShape" mc:Ignorable="w14 w15 w16se w16cid wp14">
+  <w:abstractNum w:abstractNumId="0" w15:restartNumberingAfterBreak="0">
     <w:nsid w:val="01D50882"/>
     <w:multiLevelType w:val="hybridMultilevel"/>
     <w:tmpl w:val="20D8665A"/>
@@ -891,7 +1054,7 @@
       </w:rPr>
     </w:lvl>
   </w:abstractNum>
-  <w:abstractNum w:abstractNumId="1">
+  <w:abstractNum w:abstractNumId="1" w15:restartNumberingAfterBreak="0">
     <w:nsid w:val="05345AA1"/>
     <w:multiLevelType w:val="hybridMultilevel"/>
     <w:tmpl w:val="30C2CFF2"/>
@@ -1004,7 +1167,7 @@
       </w:rPr>
     </w:lvl>
   </w:abstractNum>
-  <w:abstractNum w:abstractNumId="2">
+  <w:abstractNum w:abstractNumId="2" w15:restartNumberingAfterBreak="0">
     <w:nsid w:val="06EE0DE6"/>
     <w:multiLevelType w:val="multilevel"/>
     <w:tmpl w:val="CB8EA340"/>
@@ -1117,7 +1280,7 @@
       </w:rPr>
     </w:lvl>
   </w:abstractNum>
-  <w:abstractNum w:abstractNumId="3">
+  <w:abstractNum w:abstractNumId="3" w15:restartNumberingAfterBreak="0">
     <w:nsid w:val="07FD1678"/>
     <w:multiLevelType w:val="hybridMultilevel"/>
     <w:tmpl w:val="71D452BE"/>
@@ -1230,7 +1393,7 @@
       </w:rPr>
     </w:lvl>
   </w:abstractNum>
-  <w:abstractNum w:abstractNumId="4">
+  <w:abstractNum w:abstractNumId="4" w15:restartNumberingAfterBreak="0">
     <w:nsid w:val="0BB67318"/>
     <w:multiLevelType w:val="hybridMultilevel"/>
     <w:tmpl w:val="7BC6E638"/>
@@ -1319,7 +1482,7 @@
       </w:pPr>
     </w:lvl>
   </w:abstractNum>
-  <w:abstractNum w:abstractNumId="5">
+  <w:abstractNum w:abstractNumId="5" w15:restartNumberingAfterBreak="0">
     <w:nsid w:val="16F84F41"/>
     <w:multiLevelType w:val="hybridMultilevel"/>
     <w:tmpl w:val="BA52665C"/>
@@ -1411,7 +1574,7 @@
       </w:pPr>
     </w:lvl>
   </w:abstractNum>
-  <w:abstractNum w:abstractNumId="6">
+  <w:abstractNum w:abstractNumId="6" w15:restartNumberingAfterBreak="0">
     <w:nsid w:val="18B16CE9"/>
     <w:multiLevelType w:val="hybridMultilevel"/>
     <w:tmpl w:val="F99C76C8"/>
@@ -1524,7 +1687,7 @@
       </w:rPr>
     </w:lvl>
   </w:abstractNum>
-  <w:abstractNum w:abstractNumId="7">
+  <w:abstractNum w:abstractNumId="7" w15:restartNumberingAfterBreak="0">
     <w:nsid w:val="1AEE65D3"/>
     <w:multiLevelType w:val="hybridMultilevel"/>
     <w:tmpl w:val="34EE0C90"/>
@@ -1637,7 +1800,7 @@
       </w:rPr>
     </w:lvl>
   </w:abstractNum>
-  <w:abstractNum w:abstractNumId="8">
+  <w:abstractNum w:abstractNumId="8" w15:restartNumberingAfterBreak="0">
     <w:nsid w:val="1B8274E4"/>
     <w:multiLevelType w:val="hybridMultilevel"/>
     <w:tmpl w:val="9F088C50"/>
@@ -1728,7 +1891,7 @@
       </w:pPr>
     </w:lvl>
   </w:abstractNum>
-  <w:abstractNum w:abstractNumId="9">
+  <w:abstractNum w:abstractNumId="9" w15:restartNumberingAfterBreak="0">
     <w:nsid w:val="1CCB4BD1"/>
     <w:multiLevelType w:val="multilevel"/>
     <w:tmpl w:val="3BFCA214"/>
@@ -1874,7 +2037,7 @@
       </w:rPr>
     </w:lvl>
   </w:abstractNum>
-  <w:abstractNum w:abstractNumId="10">
+  <w:abstractNum w:abstractNumId="10" w15:restartNumberingAfterBreak="0">
     <w:nsid w:val="1FC02FFF"/>
     <w:multiLevelType w:val="multilevel"/>
     <w:tmpl w:val="0568C960"/>
@@ -1987,7 +2150,7 @@
       </w:rPr>
     </w:lvl>
   </w:abstractNum>
-  <w:abstractNum w:abstractNumId="11">
+  <w:abstractNum w:abstractNumId="11" w15:restartNumberingAfterBreak="0">
     <w:nsid w:val="204D6DF5"/>
     <w:multiLevelType w:val="multilevel"/>
     <w:tmpl w:val="5E4CF6E2"/>
@@ -2136,7 +2299,7 @@
       </w:rPr>
     </w:lvl>
   </w:abstractNum>
-  <w:abstractNum w:abstractNumId="12">
+  <w:abstractNum w:abstractNumId="12" w15:restartNumberingAfterBreak="0">
     <w:nsid w:val="2DAF4ED2"/>
     <w:multiLevelType w:val="multilevel"/>
     <w:tmpl w:val="26D2CC4C"/>
@@ -2249,7 +2412,7 @@
       </w:rPr>
     </w:lvl>
   </w:abstractNum>
-  <w:abstractNum w:abstractNumId="13">
+  <w:abstractNum w:abstractNumId="13" w15:restartNumberingAfterBreak="0">
     <w:nsid w:val="2F743195"/>
     <w:multiLevelType w:val="multilevel"/>
     <w:tmpl w:val="A85C6F18"/>
@@ -2362,7 +2525,7 @@
       </w:pPr>
     </w:lvl>
   </w:abstractNum>
-  <w:abstractNum w:abstractNumId="14">
+  <w:abstractNum w:abstractNumId="14" w15:restartNumberingAfterBreak="0">
     <w:nsid w:val="36EC4759"/>
     <w:multiLevelType w:val="multilevel"/>
     <w:tmpl w:val="AF04BE1E"/>
@@ -2511,7 +2674,7 @@
       </w:rPr>
     </w:lvl>
   </w:abstractNum>
-  <w:abstractNum w:abstractNumId="15">
+  <w:abstractNum w:abstractNumId="15" w15:restartNumberingAfterBreak="0">
     <w:nsid w:val="373C37D4"/>
     <w:multiLevelType w:val="multilevel"/>
     <w:tmpl w:val="1C986F84"/>
@@ -2660,7 +2823,7 @@
       </w:rPr>
     </w:lvl>
   </w:abstractNum>
-  <w:abstractNum w:abstractNumId="16">
+  <w:abstractNum w:abstractNumId="16" w15:restartNumberingAfterBreak="0">
     <w:nsid w:val="3D6C132B"/>
     <w:multiLevelType w:val="multilevel"/>
     <w:tmpl w:val="32066B6A"/>
@@ -2809,7 +2972,7 @@
       </w:rPr>
     </w:lvl>
   </w:abstractNum>
-  <w:abstractNum w:abstractNumId="17">
+  <w:abstractNum w:abstractNumId="17" w15:restartNumberingAfterBreak="0">
     <w:nsid w:val="453C573C"/>
     <w:multiLevelType w:val="multilevel"/>
     <w:tmpl w:val="A836AED8"/>
@@ -2922,7 +3085,7 @@
       </w:rPr>
     </w:lvl>
   </w:abstractNum>
-  <w:abstractNum w:abstractNumId="18">
+  <w:abstractNum w:abstractNumId="18" w15:restartNumberingAfterBreak="0">
     <w:nsid w:val="4A932169"/>
     <w:multiLevelType w:val="hybridMultilevel"/>
     <w:tmpl w:val="D3AAA096"/>
@@ -3035,7 +3198,7 @@
       </w:rPr>
     </w:lvl>
   </w:abstractNum>
-  <w:abstractNum w:abstractNumId="19">
+  <w:abstractNum w:abstractNumId="19" w15:restartNumberingAfterBreak="0">
     <w:nsid w:val="4AC242D8"/>
     <w:multiLevelType w:val="multilevel"/>
     <w:tmpl w:val="3774A898"/>
@@ -3184,7 +3347,7 @@
       </w:rPr>
     </w:lvl>
   </w:abstractNum>
-  <w:abstractNum w:abstractNumId="20">
+  <w:abstractNum w:abstractNumId="20" w15:restartNumberingAfterBreak="0">
     <w:nsid w:val="4D9F1777"/>
     <w:multiLevelType w:val="multilevel"/>
     <w:tmpl w:val="DDE65D8C"/>
@@ -3324,7 +3487,7 @@
       </w:rPr>
     </w:lvl>
   </w:abstractNum>
-  <w:abstractNum w:abstractNumId="21">
+  <w:abstractNum w:abstractNumId="21" w15:restartNumberingAfterBreak="0">
     <w:nsid w:val="4EFD0009"/>
     <w:multiLevelType w:val="multilevel"/>
     <w:tmpl w:val="F5AC68D6"/>
@@ -3437,7 +3600,7 @@
       </w:rPr>
     </w:lvl>
   </w:abstractNum>
-  <w:abstractNum w:abstractNumId="22">
+  <w:abstractNum w:abstractNumId="22" w15:restartNumberingAfterBreak="0">
     <w:nsid w:val="57022D8C"/>
     <w:multiLevelType w:val="hybridMultilevel"/>
     <w:tmpl w:val="06568CAA"/>
@@ -3550,7 +3713,7 @@
       </w:rPr>
     </w:lvl>
   </w:abstractNum>
-  <w:abstractNum w:abstractNumId="23">
+  <w:abstractNum w:abstractNumId="23" w15:restartNumberingAfterBreak="0">
     <w:nsid w:val="613464CD"/>
     <w:multiLevelType w:val="hybridMultilevel"/>
     <w:tmpl w:val="D5E8DBBA"/>
@@ -3663,7 +3826,7 @@
       </w:rPr>
     </w:lvl>
   </w:abstractNum>
-  <w:abstractNum w:abstractNumId="24">
+  <w:abstractNum w:abstractNumId="24" w15:restartNumberingAfterBreak="0">
     <w:nsid w:val="700133A7"/>
     <w:multiLevelType w:val="multilevel"/>
     <w:tmpl w:val="A084581E"/>
@@ -3812,7 +3975,7 @@
       </w:rPr>
     </w:lvl>
   </w:abstractNum>
-  <w:abstractNum w:abstractNumId="25">
+  <w:abstractNum w:abstractNumId="25" w15:restartNumberingAfterBreak="0">
     <w:nsid w:val="7480158A"/>
     <w:multiLevelType w:val="hybridMultilevel"/>
     <w:tmpl w:val="04E4FBDC"/>
@@ -3925,7 +4088,7 @@
       </w:rPr>
     </w:lvl>
   </w:abstractNum>
-  <w:abstractNum w:abstractNumId="26">
+  <w:abstractNum w:abstractNumId="26" w15:restartNumberingAfterBreak="0">
     <w:nsid w:val="796E40E6"/>
     <w:multiLevelType w:val="multilevel"/>
     <w:tmpl w:val="29FE81AC"/>
@@ -4041,7 +4204,7 @@
       </w:pPr>
     </w:lvl>
   </w:abstractNum>
-  <w:abstractNum w:abstractNumId="27">
+  <w:abstractNum w:abstractNumId="27" w15:restartNumberingAfterBreak="0">
     <w:nsid w:val="7A142B26"/>
     <w:multiLevelType w:val="multilevel"/>
     <w:tmpl w:val="0F626070"/>
@@ -4278,7 +4441,7 @@
 </file>
 
 <file path=word/styles.xml><?xml version="1.0" encoding="utf-8"?>
-<w:styles xmlns:r="http://schemas.openxmlformats.org/officeDocument/2006/relationships" xmlns:w="http://schemas.openxmlformats.org/wordprocessingml/2006/main">
+<w:styles xmlns:mc="http://schemas.openxmlformats.org/markup-compatibility/2006" xmlns:r="http://schemas.openxmlformats.org/officeDocument/2006/relationships" xmlns:w="http://schemas.openxmlformats.org/wordprocessingml/2006/main" xmlns:w14="http://schemas.microsoft.com/office/word/2010/wordml" xmlns:w15="http://schemas.microsoft.com/office/word/2012/wordml" xmlns:w16cid="http://schemas.microsoft.com/office/word/2016/wordml/cid" xmlns:w16se="http://schemas.microsoft.com/office/word/2015/wordml/symex" mc:Ignorable="w14 w15 w16se w16cid">
   <w:docDefaults>
     <w:rPrDefault>
       <w:rPr>
@@ -4294,144 +4457,384 @@
       </w:pPr>
     </w:pPrDefault>
   </w:docDefaults>
-  <w:latentStyles w:defLockedState="0" w:defUIPriority="99" w:defSemiHidden="1" w:defUnhideWhenUsed="1" w:defQFormat="0" w:count="267">
-    <w:lsdException w:name="Normal" w:semiHidden="0" w:uiPriority="0" w:unhideWhenUsed="0" w:qFormat="1"/>
-    <w:lsdException w:name="heading 1" w:semiHidden="0" w:uiPriority="9" w:unhideWhenUsed="0" w:qFormat="1"/>
-    <w:lsdException w:name="heading 2" w:uiPriority="9" w:qFormat="1"/>
-    <w:lsdException w:name="heading 3" w:uiPriority="9" w:qFormat="1"/>
-    <w:lsdException w:name="heading 4" w:uiPriority="9" w:qFormat="1"/>
-    <w:lsdException w:name="heading 5" w:uiPriority="9" w:qFormat="1"/>
-    <w:lsdException w:name="heading 6" w:uiPriority="9" w:qFormat="1"/>
-    <w:lsdException w:name="heading 7" w:uiPriority="9" w:qFormat="1"/>
-    <w:lsdException w:name="heading 8" w:uiPriority="9" w:qFormat="1"/>
-    <w:lsdException w:name="heading 9" w:uiPriority="9" w:qFormat="1"/>
-    <w:lsdException w:name="toc 1" w:uiPriority="39"/>
-    <w:lsdException w:name="toc 2" w:uiPriority="39"/>
-    <w:lsdException w:name="toc 3" w:uiPriority="39"/>
-    <w:lsdException w:name="toc 4" w:uiPriority="39"/>
-    <w:lsdException w:name="toc 5" w:uiPriority="39"/>
-    <w:lsdException w:name="toc 6" w:uiPriority="39"/>
-    <w:lsdException w:name="toc 7" w:uiPriority="39"/>
-    <w:lsdException w:name="toc 8" w:uiPriority="39"/>
-    <w:lsdException w:name="toc 9" w:uiPriority="39"/>
-    <w:lsdException w:name="caption" w:uiPriority="35" w:qFormat="1"/>
-    <w:lsdException w:name="Title" w:semiHidden="0" w:uiPriority="10" w:unhideWhenUsed="0" w:qFormat="1"/>
-    <w:lsdException w:name="Default Paragraph Font" w:uiPriority="1"/>
-    <w:lsdException w:name="Subtitle" w:semiHidden="0" w:uiPriority="11" w:unhideWhenUsed="0" w:qFormat="1"/>
-    <w:lsdException w:name="Strong" w:semiHidden="0" w:uiPriority="22" w:unhideWhenUsed="0" w:qFormat="1"/>
-    <w:lsdException w:name="Emphasis" w:semiHidden="0" w:uiPriority="20" w:unhideWhenUsed="0" w:qFormat="1"/>
-    <w:lsdException w:name="Table Grid" w:semiHidden="0" w:uiPriority="39" w:unhideWhenUsed="0"/>
-    <w:lsdException w:name="Placeholder Text" w:unhideWhenUsed="0"/>
-    <w:lsdException w:name="No Spacing" w:semiHidden="0" w:uiPriority="1" w:unhideWhenUsed="0" w:qFormat="1"/>
-    <w:lsdException w:name="Light Shading" w:semiHidden="0" w:uiPriority="60" w:unhideWhenUsed="0"/>
-    <w:lsdException w:name="Light List" w:semiHidden="0" w:uiPriority="61" w:unhideWhenUsed="0"/>
-    <w:lsdException w:name="Light Grid" w:semiHidden="0" w:uiPriority="62" w:unhideWhenUsed="0"/>
-    <w:lsdException w:name="Medium Shading 1" w:semiHidden="0" w:uiPriority="63" w:unhideWhenUsed="0"/>
-    <w:lsdException w:name="Medium Shading 2" w:semiHidden="0" w:uiPriority="64" w:unhideWhenUsed="0"/>
-    <w:lsdException w:name="Medium List 1" w:semiHidden="0" w:uiPriority="65" w:unhideWhenUsed="0"/>
-    <w:lsdException w:name="Medium List 2" w:semiHidden="0" w:uiPriority="66" w:unhideWhenUsed="0"/>
-    <w:lsdException w:name="Medium Grid 1" w:semiHidden="0" w:uiPriority="67" w:unhideWhenUsed="0"/>
-    <w:lsdException w:name="Medium Grid 2" w:semiHidden="0" w:uiPriority="68" w:unhideWhenUsed="0"/>
-    <w:lsdException w:name="Medium Grid 3" w:semiHidden="0" w:uiPriority="69" w:unhideWhenUsed="0"/>
-    <w:lsdException w:name="Dark List" w:semiHidden="0" w:uiPriority="70" w:unhideWhenUsed="0"/>
-    <w:lsdException w:name="Colorful Shading" w:semiHidden="0" w:uiPriority="71" w:unhideWhenUsed="0"/>
-    <w:lsdException w:name="Colorful List" w:semiHidden="0" w:uiPriority="72" w:unhideWhenUsed="0"/>
-    <w:lsdException w:name="Colorful Grid" w:semiHidden="0" w:uiPriority="73" w:unhideWhenUsed="0"/>
-    <w:lsdException w:name="Light Shading Accent 1" w:semiHidden="0" w:uiPriority="60" w:unhideWhenUsed="0"/>
-    <w:lsdException w:name="Light List Accent 1" w:semiHidden="0" w:uiPriority="61" w:unhideWhenUsed="0"/>
-    <w:lsdException w:name="Light Grid Accent 1" w:semiHidden="0" w:uiPriority="62" w:unhideWhenUsed="0"/>
-    <w:lsdException w:name="Medium Shading 1 Accent 1" w:semiHidden="0" w:uiPriority="63" w:unhideWhenUsed="0"/>
-    <w:lsdException w:name="Medium Shading 2 Accent 1" w:semiHidden="0" w:uiPriority="64" w:unhideWhenUsed="0"/>
-    <w:lsdException w:name="Medium List 1 Accent 1" w:semiHidden="0" w:uiPriority="65" w:unhideWhenUsed="0"/>
-    <w:lsdException w:name="Revision" w:unhideWhenUsed="0"/>
-    <w:lsdException w:name="List Paragraph" w:semiHidden="0" w:uiPriority="34" w:unhideWhenUsed="0" w:qFormat="1"/>
-    <w:lsdException w:name="Quote" w:semiHidden="0" w:uiPriority="29" w:unhideWhenUsed="0" w:qFormat="1"/>
-    <w:lsdException w:name="Intense Quote" w:semiHidden="0" w:uiPriority="30" w:unhideWhenUsed="0" w:qFormat="1"/>
-    <w:lsdException w:name="Medium List 2 Accent 1" w:semiHidden="0" w:uiPriority="66" w:unhideWhenUsed="0"/>
-    <w:lsdException w:name="Medium Grid 1 Accent 1" w:semiHidden="0" w:uiPriority="67" w:unhideWhenUsed="0"/>
-    <w:lsdException w:name="Medium Grid 2 Accent 1" w:semiHidden="0" w:uiPriority="68" w:unhideWhenUsed="0"/>
-    <w:lsdException w:name="Medium Grid 3 Accent 1" w:semiHidden="0" w:uiPriority="69" w:unhideWhenUsed="0"/>
-    <w:lsdException w:name="Dark List Accent 1" w:semiHidden="0" w:uiPriority="70" w:unhideWhenUsed="0"/>
-    <w:lsdException w:name="Colorful Shading Accent 1" w:semiHidden="0" w:uiPriority="71" w:unhideWhenUsed="0"/>
-    <w:lsdException w:name="Colorful List Accent 1" w:semiHidden="0" w:uiPriority="72" w:unhideWhenUsed="0"/>
-    <w:lsdException w:name="Colorful Grid Accent 1" w:semiHidden="0" w:uiPriority="73" w:unhideWhenUsed="0"/>
-    <w:lsdException w:name="Light Shading Accent 2" w:semiHidden="0" w:uiPriority="60" w:unhideWhenUsed="0"/>
-    <w:lsdException w:name="Light List Accent 2" w:semiHidden="0" w:uiPriority="61" w:unhideWhenUsed="0"/>
-    <w:lsdException w:name="Light Grid Accent 2" w:semiHidden="0" w:uiPriority="62" w:unhideWhenUsed="0"/>
-    <w:lsdException w:name="Medium Shading 1 Accent 2" w:semiHidden="0" w:uiPriority="63" w:unhideWhenUsed="0"/>
-    <w:lsdException w:name="Medium Shading 2 Accent 2" w:semiHidden="0" w:uiPriority="64" w:unhideWhenUsed="0"/>
-    <w:lsdException w:name="Medium List 1 Accent 2" w:semiHidden="0" w:uiPriority="65" w:unhideWhenUsed="0"/>
-    <w:lsdException w:name="Medium List 2 Accent 2" w:semiHidden="0" w:uiPriority="66" w:unhideWhenUsed="0"/>
-    <w:lsdException w:name="Medium Grid 1 Accent 2" w:semiHidden="0" w:uiPriority="67" w:unhideWhenUsed="0"/>
-    <w:lsdException w:name="Medium Grid 2 Accent 2" w:semiHidden="0" w:uiPriority="68" w:unhideWhenUsed="0"/>
-    <w:lsdException w:name="Medium Grid 3 Accent 2" w:semiHidden="0" w:uiPriority="69" w:unhideWhenUsed="0"/>
-    <w:lsdException w:name="Dark List Accent 2" w:semiHidden="0" w:uiPriority="70" w:unhideWhenUsed="0"/>
-    <w:lsdException w:name="Colorful Shading Accent 2" w:semiHidden="0" w:uiPriority="71" w:unhideWhenUsed="0"/>
-    <w:lsdException w:name="Colorful List Accent 2" w:semiHidden="0" w:uiPriority="72" w:unhideWhenUsed="0"/>
-    <w:lsdException w:name="Colorful Grid Accent 2" w:semiHidden="0" w:uiPriority="73" w:unhideWhenUsed="0"/>
-    <w:lsdException w:name="Light Shading Accent 3" w:semiHidden="0" w:uiPriority="60" w:unhideWhenUsed="0"/>
-    <w:lsdException w:name="Light List Accent 3" w:semiHidden="0" w:uiPriority="61" w:unhideWhenUsed="0"/>
-    <w:lsdException w:name="Light Grid Accent 3" w:semiHidden="0" w:uiPriority="62" w:unhideWhenUsed="0"/>
-    <w:lsdException w:name="Medium Shading 1 Accent 3" w:semiHidden="0" w:uiPriority="63" w:unhideWhenUsed="0"/>
-    <w:lsdException w:name="Medium Shading 2 Accent 3" w:semiHidden="0" w:uiPriority="64" w:unhideWhenUsed="0"/>
-    <w:lsdException w:name="Medium List 1 Accent 3" w:semiHidden="0" w:uiPriority="65" w:unhideWhenUsed="0"/>
-    <w:lsdException w:name="Medium List 2 Accent 3" w:semiHidden="0" w:uiPriority="66" w:unhideWhenUsed="0"/>
-    <w:lsdException w:name="Medium Grid 1 Accent 3" w:semiHidden="0" w:uiPriority="67" w:unhideWhenUsed="0"/>
-    <w:lsdException w:name="Medium Grid 2 Accent 3" w:semiHidden="0" w:uiPriority="68" w:unhideWhenUsed="0"/>
-    <w:lsdException w:name="Medium Grid 3 Accent 3" w:semiHidden="0" w:uiPriority="69" w:unhideWhenUsed="0"/>
-    <w:lsdException w:name="Dark List Accent 3" w:semiHidden="0" w:uiPriority="70" w:unhideWhenUsed="0"/>
-    <w:lsdException w:name="Colorful Shading Accent 3" w:semiHidden="0" w:uiPriority="71" w:unhideWhenUsed="0"/>
-    <w:lsdException w:name="Colorful List Accent 3" w:semiHidden="0" w:uiPriority="72" w:unhideWhenUsed="0"/>
-    <w:lsdException w:name="Colorful Grid Accent 3" w:semiHidden="0" w:uiPriority="73" w:unhideWhenUsed="0"/>
-    <w:lsdException w:name="Light Shading Accent 4" w:semiHidden="0" w:uiPriority="60" w:unhideWhenUsed="0"/>
-    <w:lsdException w:name="Light List Accent 4" w:semiHidden="0" w:uiPriority="61" w:unhideWhenUsed="0"/>
-    <w:lsdException w:name="Light Grid Accent 4" w:semiHidden="0" w:uiPriority="62" w:unhideWhenUsed="0"/>
-    <w:lsdException w:name="Medium Shading 1 Accent 4" w:semiHidden="0" w:uiPriority="63" w:unhideWhenUsed="0"/>
-    <w:lsdException w:name="Medium Shading 2 Accent 4" w:semiHidden="0" w:uiPriority="64" w:unhideWhenUsed="0"/>
-    <w:lsdException w:name="Medium List 1 Accent 4" w:semiHidden="0" w:uiPriority="65" w:unhideWhenUsed="0"/>
-    <w:lsdException w:name="Medium List 2 Accent 4" w:semiHidden="0" w:uiPriority="66" w:unhideWhenUsed="0"/>
-    <w:lsdException w:name="Medium Grid 1 Accent 4" w:semiHidden="0" w:uiPriority="67" w:unhideWhenUsed="0"/>
-    <w:lsdException w:name="Medium Grid 2 Accent 4" w:semiHidden="0" w:uiPriority="68" w:unhideWhenUsed="0"/>
-    <w:lsdException w:name="Medium Grid 3 Accent 4" w:semiHidden="0" w:uiPriority="69" w:unhideWhenUsed="0"/>
-    <w:lsdException w:name="Dark List Accent 4" w:semiHidden="0" w:uiPriority="70" w:unhideWhenUsed="0"/>
-    <w:lsdException w:name="Colorful Shading Accent 4" w:semiHidden="0" w:uiPriority="71" w:unhideWhenUsed="0"/>
-    <w:lsdException w:name="Colorful List Accent 4" w:semiHidden="0" w:uiPriority="72" w:unhideWhenUsed="0"/>
-    <w:lsdException w:name="Colorful Grid Accent 4" w:semiHidden="0" w:uiPriority="73" w:unhideWhenUsed="0"/>
-    <w:lsdException w:name="Light Shading Accent 5" w:semiHidden="0" w:uiPriority="60" w:unhideWhenUsed="0"/>
-    <w:lsdException w:name="Light List Accent 5" w:semiHidden="0" w:uiPriority="61" w:unhideWhenUsed="0"/>
-    <w:lsdException w:name="Light Grid Accent 5" w:semiHidden="0" w:uiPriority="62" w:unhideWhenUsed="0"/>
-    <w:lsdException w:name="Medium Shading 1 Accent 5" w:semiHidden="0" w:uiPriority="63" w:unhideWhenUsed="0"/>
-    <w:lsdException w:name="Medium Shading 2 Accent 5" w:semiHidden="0" w:uiPriority="64" w:unhideWhenUsed="0"/>
-    <w:lsdException w:name="Medium List 1 Accent 5" w:semiHidden="0" w:uiPriority="65" w:unhideWhenUsed="0"/>
-    <w:lsdException w:name="Medium List 2 Accent 5" w:semiHidden="0" w:uiPriority="66" w:unhideWhenUsed="0"/>
-    <w:lsdException w:name="Medium Grid 1 Accent 5" w:semiHidden="0" w:uiPriority="67" w:unhideWhenUsed="0"/>
-    <w:lsdException w:name="Medium Grid 2 Accent 5" w:semiHidden="0" w:uiPriority="68" w:unhideWhenUsed="0"/>
-    <w:lsdException w:name="Medium Grid 3 Accent 5" w:semiHidden="0" w:uiPriority="69" w:unhideWhenUsed="0"/>
-    <w:lsdException w:name="Dark List Accent 5" w:semiHidden="0" w:uiPriority="70" w:unhideWhenUsed="0"/>
-    <w:lsdException w:name="Colorful Shading Accent 5" w:semiHidden="0" w:uiPriority="71" w:unhideWhenUsed="0"/>
-    <w:lsdException w:name="Colorful List Accent 5" w:semiHidden="0" w:uiPriority="72" w:unhideWhenUsed="0"/>
-    <w:lsdException w:name="Colorful Grid Accent 5" w:semiHidden="0" w:uiPriority="73" w:unhideWhenUsed="0"/>
-    <w:lsdException w:name="Light Shading Accent 6" w:semiHidden="0" w:uiPriority="60" w:unhideWhenUsed="0"/>
-    <w:lsdException w:name="Light List Accent 6" w:semiHidden="0" w:uiPriority="61" w:unhideWhenUsed="0"/>
-    <w:lsdException w:name="Light Grid Accent 6" w:semiHidden="0" w:uiPriority="62" w:unhideWhenUsed="0"/>
-    <w:lsdException w:name="Medium Shading 1 Accent 6" w:semiHidden="0" w:uiPriority="63" w:unhideWhenUsed="0"/>
-    <w:lsdException w:name="Medium Shading 2 Accent 6" w:semiHidden="0" w:uiPriority="64" w:unhideWhenUsed="0"/>
-    <w:lsdException w:name="Medium List 1 Accent 6" w:semiHidden="0" w:uiPriority="65" w:unhideWhenUsed="0"/>
-    <w:lsdException w:name="Medium List 2 Accent 6" w:semiHidden="0" w:uiPriority="66" w:unhideWhenUsed="0"/>
-    <w:lsdException w:name="Medium Grid 1 Accent 6" w:semiHidden="0" w:uiPriority="67" w:unhideWhenUsed="0"/>
-    <w:lsdException w:name="Medium Grid 2 Accent 6" w:semiHidden="0" w:uiPriority="68" w:unhideWhenUsed="0"/>
-    <w:lsdException w:name="Medium Grid 3 Accent 6" w:semiHidden="0" w:uiPriority="69" w:unhideWhenUsed="0"/>
-    <w:lsdException w:name="Dark List Accent 6" w:semiHidden="0" w:uiPriority="70" w:unhideWhenUsed="0"/>
-    <w:lsdException w:name="Colorful Shading Accent 6" w:semiHidden="0" w:uiPriority="71" w:unhideWhenUsed="0"/>
-    <w:lsdException w:name="Colorful List Accent 6" w:semiHidden="0" w:uiPriority="72" w:unhideWhenUsed="0"/>
-    <w:lsdException w:name="Colorful Grid Accent 6" w:semiHidden="0" w:uiPriority="73" w:unhideWhenUsed="0"/>
-    <w:lsdException w:name="Subtle Emphasis" w:semiHidden="0" w:uiPriority="19" w:unhideWhenUsed="0" w:qFormat="1"/>
-    <w:lsdException w:name="Intense Emphasis" w:semiHidden="0" w:uiPriority="21" w:unhideWhenUsed="0" w:qFormat="1"/>
-    <w:lsdException w:name="Subtle Reference" w:semiHidden="0" w:uiPriority="31" w:unhideWhenUsed="0" w:qFormat="1"/>
-    <w:lsdException w:name="Intense Reference" w:semiHidden="0" w:uiPriority="32" w:unhideWhenUsed="0" w:qFormat="1"/>
-    <w:lsdException w:name="Book Title" w:semiHidden="0" w:uiPriority="33" w:unhideWhenUsed="0" w:qFormat="1"/>
-    <w:lsdException w:name="Bibliography" w:uiPriority="37"/>
-    <w:lsdException w:name="TOC Heading" w:uiPriority="39" w:qFormat="1"/>
+  <w:latentStyles w:defLockedState="0" w:defUIPriority="99" w:defSemiHidden="0" w:defUnhideWhenUsed="0" w:defQFormat="0" w:count="377">
+    <w:lsdException w:name="Normal" w:uiPriority="0" w:qFormat="1"/>
+    <w:lsdException w:name="heading 1" w:uiPriority="9" w:qFormat="1"/>
+    <w:lsdException w:name="heading 2" w:semiHidden="1" w:uiPriority="9" w:unhideWhenUsed="1" w:qFormat="1"/>
+    <w:lsdException w:name="heading 3" w:semiHidden="1" w:uiPriority="9" w:unhideWhenUsed="1" w:qFormat="1"/>
+    <w:lsdException w:name="heading 4" w:semiHidden="1" w:uiPriority="9" w:unhideWhenUsed="1" w:qFormat="1"/>
+    <w:lsdException w:name="heading 5" w:semiHidden="1" w:uiPriority="9" w:unhideWhenUsed="1" w:qFormat="1"/>
+    <w:lsdException w:name="heading 6" w:semiHidden="1" w:uiPriority="9" w:unhideWhenUsed="1" w:qFormat="1"/>
+    <w:lsdException w:name="heading 7" w:semiHidden="1" w:uiPriority="9" w:unhideWhenUsed="1" w:qFormat="1"/>
+    <w:lsdException w:name="heading 8" w:semiHidden="1" w:uiPriority="9" w:unhideWhenUsed="1" w:qFormat="1"/>
+    <w:lsdException w:name="heading 9" w:semiHidden="1" w:uiPriority="9" w:unhideWhenUsed="1" w:qFormat="1"/>
+    <w:lsdException w:name="index 1" w:semiHidden="1" w:unhideWhenUsed="1"/>
+    <w:lsdException w:name="index 2" w:semiHidden="1" w:unhideWhenUsed="1"/>
+    <w:lsdException w:name="index 3" w:semiHidden="1" w:unhideWhenUsed="1"/>
+    <w:lsdException w:name="index 4" w:semiHidden="1" w:unhideWhenUsed="1"/>
+    <w:lsdException w:name="index 5" w:semiHidden="1" w:unhideWhenUsed="1"/>
+    <w:lsdException w:name="index 6" w:semiHidden="1" w:unhideWhenUsed="1"/>
+    <w:lsdException w:name="index 7" w:semiHidden="1" w:unhideWhenUsed="1"/>
+    <w:lsdException w:name="index 8" w:semiHidden="1" w:unhideWhenUsed="1"/>
+    <w:lsdException w:name="index 9" w:semiHidden="1" w:unhideWhenUsed="1"/>
+    <w:lsdException w:name="toc 1" w:semiHidden="1" w:uiPriority="39" w:unhideWhenUsed="1"/>
+    <w:lsdException w:name="toc 2" w:semiHidden="1" w:uiPriority="39" w:unhideWhenUsed="1"/>
+    <w:lsdException w:name="toc 3" w:semiHidden="1" w:uiPriority="39" w:unhideWhenUsed="1"/>
+    <w:lsdException w:name="toc 4" w:semiHidden="1" w:uiPriority="39" w:unhideWhenUsed="1"/>
+    <w:lsdException w:name="toc 5" w:semiHidden="1" w:uiPriority="39" w:unhideWhenUsed="1"/>
+    <w:lsdException w:name="toc 6" w:semiHidden="1" w:uiPriority="39" w:unhideWhenUsed="1"/>
+    <w:lsdException w:name="toc 7" w:semiHidden="1" w:uiPriority="39" w:unhideWhenUsed="1"/>
+    <w:lsdException w:name="toc 8" w:semiHidden="1" w:uiPriority="39" w:unhideWhenUsed="1"/>
+    <w:lsdException w:name="toc 9" w:semiHidden="1" w:uiPriority="39" w:unhideWhenUsed="1"/>
+    <w:lsdException w:name="Normal Indent" w:semiHidden="1" w:unhideWhenUsed="1"/>
+    <w:lsdException w:name="footnote text" w:semiHidden="1" w:unhideWhenUsed="1"/>
+    <w:lsdException w:name="annotation text" w:semiHidden="1" w:unhideWhenUsed="1"/>
+    <w:lsdException w:name="header" w:semiHidden="1" w:unhideWhenUsed="1"/>
+    <w:lsdException w:name="footer" w:semiHidden="1" w:unhideWhenUsed="1"/>
+    <w:lsdException w:name="index heading" w:semiHidden="1" w:unhideWhenUsed="1"/>
+    <w:lsdException w:name="caption" w:semiHidden="1" w:uiPriority="35" w:unhideWhenUsed="1" w:qFormat="1"/>
+    <w:lsdException w:name="table of figures" w:semiHidden="1" w:unhideWhenUsed="1"/>
+    <w:lsdException w:name="envelope address" w:semiHidden="1" w:unhideWhenUsed="1"/>
+    <w:lsdException w:name="envelope return" w:semiHidden="1" w:unhideWhenUsed="1"/>
+    <w:lsdException w:name="footnote reference" w:semiHidden="1" w:unhideWhenUsed="1"/>
+    <w:lsdException w:name="annotation reference" w:semiHidden="1" w:unhideWhenUsed="1"/>
+    <w:lsdException w:name="line number" w:semiHidden="1" w:unhideWhenUsed="1"/>
+    <w:lsdException w:name="page number" w:semiHidden="1" w:unhideWhenUsed="1"/>
+    <w:lsdException w:name="endnote reference" w:semiHidden="1" w:unhideWhenUsed="1"/>
+    <w:lsdException w:name="endnote text" w:semiHidden="1" w:unhideWhenUsed="1"/>
+    <w:lsdException w:name="table of authorities" w:semiHidden="1" w:unhideWhenUsed="1"/>
+    <w:lsdException w:name="macro" w:semiHidden="1" w:unhideWhenUsed="1"/>
+    <w:lsdException w:name="toa heading" w:semiHidden="1" w:unhideWhenUsed="1"/>
+    <w:lsdException w:name="List" w:semiHidden="1" w:unhideWhenUsed="1"/>
+    <w:lsdException w:name="List Bullet" w:semiHidden="1" w:unhideWhenUsed="1"/>
+    <w:lsdException w:name="List Number" w:semiHidden="1" w:unhideWhenUsed="1"/>
+    <w:lsdException w:name="List 2" w:semiHidden="1" w:unhideWhenUsed="1"/>
+    <w:lsdException w:name="List 3" w:semiHidden="1" w:unhideWhenUsed="1"/>
+    <w:lsdException w:name="List 4" w:semiHidden="1" w:unhideWhenUsed="1"/>
+    <w:lsdException w:name="List 5" w:semiHidden="1" w:unhideWhenUsed="1"/>
+    <w:lsdException w:name="List Bullet 2" w:semiHidden="1" w:unhideWhenUsed="1"/>
+    <w:lsdException w:name="List Bullet 3" w:semiHidden="1" w:unhideWhenUsed="1"/>
+    <w:lsdException w:name="List Bullet 4" w:semiHidden="1" w:unhideWhenUsed="1"/>
+    <w:lsdException w:name="List Bullet 5" w:semiHidden="1" w:unhideWhenUsed="1"/>
+    <w:lsdException w:name="List Number 2" w:semiHidden="1" w:unhideWhenUsed="1"/>
+    <w:lsdException w:name="List Number 3" w:semiHidden="1" w:unhideWhenUsed="1"/>
+    <w:lsdException w:name="List Number 4" w:semiHidden="1" w:unhideWhenUsed="1"/>
+    <w:lsdException w:name="List Number 5" w:semiHidden="1" w:unhideWhenUsed="1"/>
+    <w:lsdException w:name="Title" w:uiPriority="10" w:qFormat="1"/>
+    <w:lsdException w:name="Closing" w:semiHidden="1" w:unhideWhenUsed="1"/>
+    <w:lsdException w:name="Signature" w:semiHidden="1" w:unhideWhenUsed="1"/>
+    <w:lsdException w:name="Default Paragraph Font" w:semiHidden="1" w:uiPriority="1" w:unhideWhenUsed="1"/>
+    <w:lsdException w:name="Body Text" w:semiHidden="1" w:unhideWhenUsed="1"/>
+    <w:lsdException w:name="Body Text Indent" w:semiHidden="1" w:unhideWhenUsed="1"/>
+    <w:lsdException w:name="List Continue" w:semiHidden="1" w:unhideWhenUsed="1"/>
+    <w:lsdException w:name="List Continue 2" w:semiHidden="1" w:unhideWhenUsed="1"/>
+    <w:lsdException w:name="List Continue 3" w:semiHidden="1" w:unhideWhenUsed="1"/>
+    <w:lsdException w:name="List Continue 4" w:semiHidden="1" w:unhideWhenUsed="1"/>
+    <w:lsdException w:name="List Continue 5" w:semiHidden="1" w:unhideWhenUsed="1"/>
+    <w:lsdException w:name="Message Header" w:semiHidden="1" w:unhideWhenUsed="1"/>
+    <w:lsdException w:name="Subtitle" w:uiPriority="11" w:qFormat="1"/>
+    <w:lsdException w:name="Salutation" w:semiHidden="1" w:unhideWhenUsed="1"/>
+    <w:lsdException w:name="Date" w:semiHidden="1" w:unhideWhenUsed="1"/>
+    <w:lsdException w:name="Body Text First Indent" w:semiHidden="1" w:unhideWhenUsed="1"/>
+    <w:lsdException w:name="Body Text First Indent 2" w:semiHidden="1" w:unhideWhenUsed="1"/>
+    <w:lsdException w:name="Note Heading" w:semiHidden="1" w:unhideWhenUsed="1"/>
+    <w:lsdException w:name="Body Text 2" w:semiHidden="1" w:unhideWhenUsed="1"/>
+    <w:lsdException w:name="Body Text 3" w:semiHidden="1" w:unhideWhenUsed="1"/>
+    <w:lsdException w:name="Body Text Indent 2" w:semiHidden="1" w:unhideWhenUsed="1"/>
+    <w:lsdException w:name="Body Text Indent 3" w:semiHidden="1" w:unhideWhenUsed="1"/>
+    <w:lsdException w:name="Block Text" w:semiHidden="1" w:unhideWhenUsed="1"/>
+    <w:lsdException w:name="Hyperlink" w:semiHidden="1" w:unhideWhenUsed="1"/>
+    <w:lsdException w:name="FollowedHyperlink" w:semiHidden="1" w:unhideWhenUsed="1"/>
+    <w:lsdException w:name="Strong" w:uiPriority="22" w:qFormat="1"/>
+    <w:lsdException w:name="Emphasis" w:uiPriority="20" w:qFormat="1"/>
+    <w:lsdException w:name="Document Map" w:semiHidden="1" w:unhideWhenUsed="1"/>
+    <w:lsdException w:name="Plain Text" w:semiHidden="1" w:unhideWhenUsed="1"/>
+    <w:lsdException w:name="E-mail Signature" w:semiHidden="1" w:unhideWhenUsed="1"/>
+    <w:lsdException w:name="HTML Top of Form" w:semiHidden="1" w:unhideWhenUsed="1"/>
+    <w:lsdException w:name="HTML Bottom of Form" w:semiHidden="1" w:unhideWhenUsed="1"/>
+    <w:lsdException w:name="Normal (Web)" w:semiHidden="1" w:unhideWhenUsed="1"/>
+    <w:lsdException w:name="HTML Acronym" w:semiHidden="1" w:unhideWhenUsed="1"/>
+    <w:lsdException w:name="HTML Address" w:semiHidden="1" w:unhideWhenUsed="1"/>
+    <w:lsdException w:name="HTML Cite" w:semiHidden="1" w:unhideWhenUsed="1"/>
+    <w:lsdException w:name="HTML Code" w:semiHidden="1" w:unhideWhenUsed="1"/>
+    <w:lsdException w:name="HTML Definition" w:semiHidden="1" w:unhideWhenUsed="1"/>
+    <w:lsdException w:name="HTML Keyboard" w:semiHidden="1" w:unhideWhenUsed="1"/>
+    <w:lsdException w:name="HTML Preformatted" w:semiHidden="1" w:unhideWhenUsed="1"/>
+    <w:lsdException w:name="HTML Sample" w:semiHidden="1" w:unhideWhenUsed="1"/>
+    <w:lsdException w:name="HTML Typewriter" w:semiHidden="1" w:unhideWhenUsed="1"/>
+    <w:lsdException w:name="HTML Variable" w:semiHidden="1" w:unhideWhenUsed="1"/>
+    <w:lsdException w:name="Normal Table" w:semiHidden="1" w:unhideWhenUsed="1"/>
+    <w:lsdException w:name="annotation subject" w:semiHidden="1" w:unhideWhenUsed="1"/>
+    <w:lsdException w:name="No List" w:semiHidden="1" w:unhideWhenUsed="1"/>
+    <w:lsdException w:name="Outline List 1" w:semiHidden="1" w:unhideWhenUsed="1"/>
+    <w:lsdException w:name="Outline List 2" w:semiHidden="1" w:unhideWhenUsed="1"/>
+    <w:lsdException w:name="Outline List 3" w:semiHidden="1" w:unhideWhenUsed="1"/>
+    <w:lsdException w:name="Table Simple 1" w:semiHidden="1" w:unhideWhenUsed="1"/>
+    <w:lsdException w:name="Table Simple 2" w:semiHidden="1" w:unhideWhenUsed="1"/>
+    <w:lsdException w:name="Table Simple 3" w:semiHidden="1" w:unhideWhenUsed="1"/>
+    <w:lsdException w:name="Table Classic 1" w:semiHidden="1" w:unhideWhenUsed="1"/>
+    <w:lsdException w:name="Table Classic 2" w:semiHidden="1" w:unhideWhenUsed="1"/>
+    <w:lsdException w:name="Table Classic 3" w:semiHidden="1" w:unhideWhenUsed="1"/>
+    <w:lsdException w:name="Table Classic 4" w:semiHidden="1" w:unhideWhenUsed="1"/>
+    <w:lsdException w:name="Table Colorful 1" w:semiHidden="1" w:unhideWhenUsed="1"/>
+    <w:lsdException w:name="Table Colorful 2" w:semiHidden="1" w:unhideWhenUsed="1"/>
+    <w:lsdException w:name="Table Colorful 3" w:semiHidden="1" w:unhideWhenUsed="1"/>
+    <w:lsdException w:name="Table Columns 1" w:semiHidden="1" w:unhideWhenUsed="1"/>
+    <w:lsdException w:name="Table Columns 2" w:semiHidden="1" w:unhideWhenUsed="1"/>
+    <w:lsdException w:name="Table Columns 3" w:semiHidden="1" w:unhideWhenUsed="1"/>
+    <w:lsdException w:name="Table Columns 4" w:semiHidden="1" w:unhideWhenUsed="1"/>
+    <w:lsdException w:name="Table Columns 5" w:semiHidden="1" w:unhideWhenUsed="1"/>
+    <w:lsdException w:name="Table Grid 1" w:semiHidden="1" w:unhideWhenUsed="1"/>
+    <w:lsdException w:name="Table Grid 2" w:semiHidden="1" w:unhideWhenUsed="1"/>
+    <w:lsdException w:name="Table Grid 3" w:semiHidden="1" w:unhideWhenUsed="1"/>
+    <w:lsdException w:name="Table Grid 4" w:semiHidden="1" w:unhideWhenUsed="1"/>
+    <w:lsdException w:name="Table Grid 5" w:semiHidden="1" w:unhideWhenUsed="1"/>
+    <w:lsdException w:name="Table Grid 6" w:semiHidden="1" w:unhideWhenUsed="1"/>
+    <w:lsdException w:name="Table Grid 7" w:semiHidden="1" w:unhideWhenUsed="1"/>
+    <w:lsdException w:name="Table Grid 8" w:semiHidden="1" w:unhideWhenUsed="1"/>
+    <w:lsdException w:name="Table List 1" w:semiHidden="1" w:unhideWhenUsed="1"/>
+    <w:lsdException w:name="Table List 2" w:semiHidden="1" w:unhideWhenUsed="1"/>
+    <w:lsdException w:name="Table List 3" w:semiHidden="1" w:unhideWhenUsed="1"/>
+    <w:lsdException w:name="Table List 4" w:semiHidden="1" w:unhideWhenUsed="1"/>
+    <w:lsdException w:name="Table List 5" w:semiHidden="1" w:unhideWhenUsed="1"/>
+    <w:lsdException w:name="Table List 6" w:semiHidden="1" w:unhideWhenUsed="1"/>
+    <w:lsdException w:name="Table List 7" w:semiHidden="1" w:unhideWhenUsed="1"/>
+    <w:lsdException w:name="Table List 8" w:semiHidden="1" w:unhideWhenUsed="1"/>
+    <w:lsdException w:name="Table 3D effects 1" w:semiHidden="1" w:unhideWhenUsed="1"/>
+    <w:lsdException w:name="Table 3D effects 2" w:semiHidden="1" w:unhideWhenUsed="1"/>
+    <w:lsdException w:name="Table 3D effects 3" w:semiHidden="1" w:unhideWhenUsed="1"/>
+    <w:lsdException w:name="Table Contemporary" w:semiHidden="1" w:unhideWhenUsed="1"/>
+    <w:lsdException w:name="Table Elegant" w:semiHidden="1" w:unhideWhenUsed="1"/>
+    <w:lsdException w:name="Table Professional" w:semiHidden="1" w:unhideWhenUsed="1"/>
+    <w:lsdException w:name="Table Subtle 1" w:semiHidden="1" w:unhideWhenUsed="1"/>
+    <w:lsdException w:name="Table Subtle 2" w:semiHidden="1" w:unhideWhenUsed="1"/>
+    <w:lsdException w:name="Table Web 1" w:semiHidden="1" w:unhideWhenUsed="1"/>
+    <w:lsdException w:name="Table Web 2" w:semiHidden="1" w:unhideWhenUsed="1"/>
+    <w:lsdException w:name="Table Web 3" w:semiHidden="1" w:unhideWhenUsed="1"/>
+    <w:lsdException w:name="Balloon Text" w:semiHidden="1" w:unhideWhenUsed="1"/>
+    <w:lsdException w:name="Table Grid" w:semiHidden="1" w:uiPriority="39" w:unhideWhenUsed="1"/>
+    <w:lsdException w:name="Table Theme" w:semiHidden="1" w:unhideWhenUsed="1"/>
+    <w:lsdException w:name="Placeholder Text" w:semiHidden="1"/>
+    <w:lsdException w:name="No Spacing" w:uiPriority="1" w:qFormat="1"/>
+    <w:lsdException w:name="Light Shading" w:uiPriority="60"/>
+    <w:lsdException w:name="Light List" w:uiPriority="61"/>
+    <w:lsdException w:name="Light Grid" w:uiPriority="62"/>
+    <w:lsdException w:name="Medium Shading 1" w:uiPriority="63"/>
+    <w:lsdException w:name="Medium Shading 2" w:uiPriority="64"/>
+    <w:lsdException w:name="Medium List 1" w:uiPriority="65"/>
+    <w:lsdException w:name="Medium List 2" w:uiPriority="66"/>
+    <w:lsdException w:name="Medium Grid 1" w:uiPriority="67"/>
+    <w:lsdException w:name="Medium Grid 2" w:uiPriority="68"/>
+    <w:lsdException w:name="Medium Grid 3" w:uiPriority="69"/>
+    <w:lsdException w:name="Dark List" w:uiPriority="70"/>
+    <w:lsdException w:name="Colorful Shading" w:uiPriority="71"/>
+    <w:lsdException w:name="Colorful List" w:uiPriority="72"/>
+    <w:lsdException w:name="Colorful Grid" w:uiPriority="73"/>
+    <w:lsdException w:name="Light Shading Accent 1" w:uiPriority="60"/>
+    <w:lsdException w:name="Light List Accent 1" w:uiPriority="61"/>
+    <w:lsdException w:name="Light Grid Accent 1" w:uiPriority="62"/>
+    <w:lsdException w:name="Medium Shading 1 Accent 1" w:uiPriority="63"/>
+    <w:lsdException w:name="Medium Shading 2 Accent 1" w:uiPriority="64"/>
+    <w:lsdException w:name="Medium List 1 Accent 1" w:uiPriority="65"/>
+    <w:lsdException w:name="Revision" w:semiHidden="1"/>
+    <w:lsdException w:name="List Paragraph" w:uiPriority="34" w:qFormat="1"/>
+    <w:lsdException w:name="Quote" w:uiPriority="29" w:qFormat="1"/>
+    <w:lsdException w:name="Intense Quote" w:uiPriority="30" w:qFormat="1"/>
+    <w:lsdException w:name="Medium List 2 Accent 1" w:uiPriority="66"/>
+    <w:lsdException w:name="Medium Grid 1 Accent 1" w:uiPriority="67"/>
+    <w:lsdException w:name="Medium Grid 2 Accent 1" w:uiPriority="68"/>
+    <w:lsdException w:name="Medium Grid 3 Accent 1" w:uiPriority="69"/>
+    <w:lsdException w:name="Dark List Accent 1" w:uiPriority="70"/>
+    <w:lsdException w:name="Colorful Shading Accent 1" w:uiPriority="71"/>
+    <w:lsdException w:name="Colorful List Accent 1" w:uiPriority="72"/>
+    <w:lsdException w:name="Colorful Grid Accent 1" w:uiPriority="73"/>
+    <w:lsdException w:name="Light Shading Accent 2" w:uiPriority="60"/>
+    <w:lsdException w:name="Light List Accent 2" w:uiPriority="61"/>
+    <w:lsdException w:name="Light Grid Accent 2" w:uiPriority="62"/>
+    <w:lsdException w:name="Medium Shading 1 Accent 2" w:uiPriority="63"/>
+    <w:lsdException w:name="Medium Shading 2 Accent 2" w:uiPriority="64"/>
+    <w:lsdException w:name="Medium List 1 Accent 2" w:uiPriority="65"/>
+    <w:lsdException w:name="Medium List 2 Accent 2" w:uiPriority="66"/>
+    <w:lsdException w:name="Medium Grid 1 Accent 2" w:uiPriority="67"/>
+    <w:lsdException w:name="Medium Grid 2 Accent 2" w:uiPriority="68"/>
+    <w:lsdException w:name="Medium Grid 3 Accent 2" w:uiPriority="69"/>
+    <w:lsdException w:name="Dark List Accent 2" w:uiPriority="70"/>
+    <w:lsdException w:name="Colorful Shading Accent 2" w:uiPriority="71"/>
+    <w:lsdException w:name="Colorful List Accent 2" w:uiPriority="72"/>
+    <w:lsdException w:name="Colorful Grid Accent 2" w:uiPriority="73"/>
+    <w:lsdException w:name="Light Shading Accent 3" w:uiPriority="60"/>
+    <w:lsdException w:name="Light List Accent 3" w:uiPriority="61"/>
+    <w:lsdException w:name="Light Grid Accent 3" w:uiPriority="62"/>
+    <w:lsdException w:name="Medium Shading 1 Accent 3" w:uiPriority="63"/>
+    <w:lsdException w:name="Medium Shading 2 Accent 3" w:uiPriority="64"/>
+    <w:lsdException w:name="Medium List 1 Accent 3" w:uiPriority="65"/>
+    <w:lsdException w:name="Medium List 2 Accent 3" w:uiPriority="66"/>
+    <w:lsdException w:name="Medium Grid 1 Accent 3" w:uiPriority="67"/>
+    <w:lsdException w:name="Medium Grid 2 Accent 3" w:uiPriority="68"/>
+    <w:lsdException w:name="Medium Grid 3 Accent 3" w:uiPriority="69"/>
+    <w:lsdException w:name="Dark List Accent 3" w:uiPriority="70"/>
+    <w:lsdException w:name="Colorful Shading Accent 3" w:uiPriority="71"/>
+    <w:lsdException w:name="Colorful List Accent 3" w:uiPriority="72"/>
+    <w:lsdException w:name="Colorful Grid Accent 3" w:uiPriority="73"/>
+    <w:lsdException w:name="Light Shading Accent 4" w:uiPriority="60"/>
+    <w:lsdException w:name="Light List Accent 4" w:uiPriority="61"/>
+    <w:lsdException w:name="Light Grid Accent 4" w:uiPriority="62"/>
+    <w:lsdException w:name="Medium Shading 1 Accent 4" w:uiPriority="63"/>
+    <w:lsdException w:name="Medium Shading 2 Accent 4" w:uiPriority="64"/>
+    <w:lsdException w:name="Medium List 1 Accent 4" w:uiPriority="65"/>
+    <w:lsdException w:name="Medium List 2 Accent 4" w:uiPriority="66"/>
+    <w:lsdException w:name="Medium Grid 1 Accent 4" w:uiPriority="67"/>
+    <w:lsdException w:name="Medium Grid 2 Accent 4" w:uiPriority="68"/>
+    <w:lsdException w:name="Medium Grid 3 Accent 4" w:uiPriority="69"/>
+    <w:lsdException w:name="Dark List Accent 4" w:uiPriority="70"/>
+    <w:lsdException w:name="Colorful Shading Accent 4" w:uiPriority="71"/>
+    <w:lsdException w:name="Colorful List Accent 4" w:uiPriority="72"/>
+    <w:lsdException w:name="Colorful Grid Accent 4" w:uiPriority="73"/>
+    <w:lsdException w:name="Light Shading Accent 5" w:uiPriority="60"/>
+    <w:lsdException w:name="Light List Accent 5" w:uiPriority="61"/>
+    <w:lsdException w:name="Light Grid Accent 5" w:uiPriority="62"/>
+    <w:lsdException w:name="Medium Shading 1 Accent 5" w:uiPriority="63"/>
+    <w:lsdException w:name="Medium Shading 2 Accent 5" w:uiPriority="64"/>
+    <w:lsdException w:name="Medium List 1 Accent 5" w:uiPriority="65"/>
+    <w:lsdException w:name="Medium List 2 Accent 5" w:uiPriority="66"/>
+    <w:lsdException w:name="Medium Grid 1 Accent 5" w:uiPriority="67"/>
+    <w:lsdException w:name="Medium Grid 2 Accent 5" w:uiPriority="68"/>
+    <w:lsdException w:name="Medium Grid 3 Accent 5" w:uiPriority="69"/>
+    <w:lsdException w:name="Dark List Accent 5" w:uiPriority="70"/>
+    <w:lsdException w:name="Colorful Shading Accent 5" w:uiPriority="71"/>
+    <w:lsdException w:name="Colorful List Accent 5" w:uiPriority="72"/>
+    <w:lsdException w:name="Colorful Grid Accent 5" w:uiPriority="73"/>
+    <w:lsdException w:name="Light Shading Accent 6" w:uiPriority="60"/>
+    <w:lsdException w:name="Light List Accent 6" w:uiPriority="61"/>
+    <w:lsdException w:name="Light Grid Accent 6" w:uiPriority="62"/>
+    <w:lsdException w:name="Medium Shading 1 Accent 6" w:uiPriority="63"/>
+    <w:lsdException w:name="Medium Shading 2 Accent 6" w:uiPriority="64"/>
+    <w:lsdException w:name="Medium List 1 Accent 6" w:uiPriority="65"/>
+    <w:lsdException w:name="Medium List 2 Accent 6" w:uiPriority="66"/>
+    <w:lsdException w:name="Medium Grid 1 Accent 6" w:uiPriority="67"/>
+    <w:lsdException w:name="Medium Grid 2 Accent 6" w:uiPriority="68"/>
+    <w:lsdException w:name="Medium Grid 3 Accent 6" w:uiPriority="69"/>
+    <w:lsdException w:name="Dark List Accent 6" w:uiPriority="70"/>
+    <w:lsdException w:name="Colorful Shading Accent 6" w:uiPriority="71"/>
+    <w:lsdException w:name="Colorful List Accent 6" w:uiPriority="72"/>
+    <w:lsdException w:name="Colorful Grid Accent 6" w:uiPriority="73"/>
+    <w:lsdException w:name="Subtle Emphasis" w:uiPriority="19" w:qFormat="1"/>
+    <w:lsdException w:name="Intense Emphasis" w:uiPriority="21" w:qFormat="1"/>
+    <w:lsdException w:name="Subtle Reference" w:uiPriority="31" w:qFormat="1"/>
+    <w:lsdException w:name="Intense Reference" w:uiPriority="32" w:qFormat="1"/>
+    <w:lsdException w:name="Book Title" w:uiPriority="33" w:qFormat="1"/>
+    <w:lsdException w:name="Bibliography" w:semiHidden="1" w:uiPriority="37" w:unhideWhenUsed="1"/>
+    <w:lsdException w:name="TOC Heading" w:semiHidden="1" w:uiPriority="39" w:unhideWhenUsed="1" w:qFormat="1"/>
+    <w:lsdException w:name="Plain Table 1" w:uiPriority="41"/>
+    <w:lsdException w:name="Plain Table 2" w:uiPriority="42"/>
+    <w:lsdException w:name="Plain Table 3" w:uiPriority="43"/>
+    <w:lsdException w:name="Plain Table 4" w:uiPriority="44"/>
+    <w:lsdException w:name="Plain Table 5" w:uiPriority="45"/>
+    <w:lsdException w:name="Grid Table Light" w:uiPriority="40"/>
+    <w:lsdException w:name="Grid Table 1 Light" w:uiPriority="46"/>
+    <w:lsdException w:name="Grid Table 2" w:uiPriority="47"/>
+    <w:lsdException w:name="Grid Table 3" w:uiPriority="48"/>
+    <w:lsdException w:name="Grid Table 4" w:uiPriority="49"/>
+    <w:lsdException w:name="Grid Table 5 Dark" w:uiPriority="50"/>
+    <w:lsdException w:name="Grid Table 6 Colorful" w:uiPriority="51"/>
+    <w:lsdException w:name="Grid Table 7 Colorful" w:uiPriority="52"/>
+    <w:lsdException w:name="Grid Table 1 Light Accent 1" w:uiPriority="46"/>
+    <w:lsdException w:name="Grid Table 2 Accent 1" w:uiPriority="47"/>
+    <w:lsdException w:name="Grid Table 3 Accent 1" w:uiPriority="48"/>
+    <w:lsdException w:name="Grid Table 4 Accent 1" w:uiPriority="49"/>
+    <w:lsdException w:name="Grid Table 5 Dark Accent 1" w:uiPriority="50"/>
+    <w:lsdException w:name="Grid Table 6 Colorful Accent 1" w:uiPriority="51"/>
+    <w:lsdException w:name="Grid Table 7 Colorful Accent 1" w:uiPriority="52"/>
+    <w:lsdException w:name="Grid Table 1 Light Accent 2" w:uiPriority="46"/>
+    <w:lsdException w:name="Grid Table 2 Accent 2" w:uiPriority="47"/>
+    <w:lsdException w:name="Grid Table 3 Accent 2" w:uiPriority="48"/>
+    <w:lsdException w:name="Grid Table 4 Accent 2" w:uiPriority="49"/>
+    <w:lsdException w:name="Grid Table 5 Dark Accent 2" w:uiPriority="50"/>
+    <w:lsdException w:name="Grid Table 6 Colorful Accent 2" w:uiPriority="51"/>
+    <w:lsdException w:name="Grid Table 7 Colorful Accent 2" w:uiPriority="52"/>
+    <w:lsdException w:name="Grid Table 1 Light Accent 3" w:uiPriority="46"/>
+    <w:lsdException w:name="Grid Table 2 Accent 3" w:uiPriority="47"/>
+    <w:lsdException w:name="Grid Table 3 Accent 3" w:uiPriority="48"/>
+    <w:lsdException w:name="Grid Table 4 Accent 3" w:uiPriority="49"/>
+    <w:lsdException w:name="Grid Table 5 Dark Accent 3" w:uiPriority="50"/>
+    <w:lsdException w:name="Grid Table 6 Colorful Accent 3" w:uiPriority="51"/>
+    <w:lsdException w:name="Grid Table 7 Colorful Accent 3" w:uiPriority="52"/>
+    <w:lsdException w:name="Grid Table 1 Light Accent 4" w:uiPriority="46"/>
+    <w:lsdException w:name="Grid Table 2 Accent 4" w:uiPriority="47"/>
+    <w:lsdException w:name="Grid Table 3 Accent 4" w:uiPriority="48"/>
+    <w:lsdException w:name="Grid Table 4 Accent 4" w:uiPriority="49"/>
+    <w:lsdException w:name="Grid Table 5 Dark Accent 4" w:uiPriority="50"/>
+    <w:lsdException w:name="Grid Table 6 Colorful Accent 4" w:uiPriority="51"/>
+    <w:lsdException w:name="Grid Table 7 Colorful Accent 4" w:uiPriority="52"/>
+    <w:lsdException w:name="Grid Table 1 Light Accent 5" w:uiPriority="46"/>
+    <w:lsdException w:name="Grid Table 2 Accent 5" w:uiPriority="47"/>
+    <w:lsdException w:name="Grid Table 3 Accent 5" w:uiPriority="48"/>
+    <w:lsdException w:name="Grid Table 4 Accent 5" w:uiPriority="49"/>
+    <w:lsdException w:name="Grid Table 5 Dark Accent 5" w:uiPriority="50"/>
+    <w:lsdException w:name="Grid Table 6 Colorful Accent 5" w:uiPriority="51"/>
+    <w:lsdException w:name="Grid Table 7 Colorful Accent 5" w:uiPriority="52"/>
+    <w:lsdException w:name="Grid Table 1 Light Accent 6" w:uiPriority="46"/>
+    <w:lsdException w:name="Grid Table 2 Accent 6" w:uiPriority="47"/>
+    <w:lsdException w:name="Grid Table 3 Accent 6" w:uiPriority="48"/>
+    <w:lsdException w:name="Grid Table 4 Accent 6" w:uiPriority="49"/>
+    <w:lsdException w:name="Grid Table 5 Dark Accent 6" w:uiPriority="50"/>
+    <w:lsdException w:name="Grid Table 6 Colorful Accent 6" w:uiPriority="51"/>
+    <w:lsdException w:name="Grid Table 7 Colorful Accent 6" w:uiPriority="52"/>
+    <w:lsdException w:name="List Table 1 Light" w:uiPriority="46"/>
+    <w:lsdException w:name="List Table 2" w:uiPriority="47"/>
+    <w:lsdException w:name="List Table 3" w:uiPriority="48"/>
+    <w:lsdException w:name="List Table 4" w:uiPriority="49"/>
+    <w:lsdException w:name="List Table 5 Dark" w:uiPriority="50"/>
+    <w:lsdException w:name="List Table 6 Colorful" w:uiPriority="51"/>
+    <w:lsdException w:name="List Table 7 Colorful" w:uiPriority="52"/>
+    <w:lsdException w:name="List Table 1 Light Accent 1" w:uiPriority="46"/>
+    <w:lsdException w:name="List Table 2 Accent 1" w:uiPriority="47"/>
+    <w:lsdException w:name="List Table 3 Accent 1" w:uiPriority="48"/>
+    <w:lsdException w:name="List Table 4 Accent 1" w:uiPriority="49"/>
+    <w:lsdException w:name="List Table 5 Dark Accent 1" w:uiPriority="50"/>
+    <w:lsdException w:name="List Table 6 Colorful Accent 1" w:uiPriority="51"/>
+    <w:lsdException w:name="List Table 7 Colorful Accent 1" w:uiPriority="52"/>
+    <w:lsdException w:name="List Table 1 Light Accent 2" w:uiPriority="46"/>
+    <w:lsdException w:name="List Table 2 Accent 2" w:uiPriority="47"/>
+    <w:lsdException w:name="List Table 3 Accent 2" w:uiPriority="48"/>
+    <w:lsdException w:name="List Table 4 Accent 2" w:uiPriority="49"/>
+    <w:lsdException w:name="List Table 5 Dark Accent 2" w:uiPriority="50"/>
+    <w:lsdException w:name="List Table 6 Colorful Accent 2" w:uiPriority="51"/>
+    <w:lsdException w:name="List Table 7 Colorful Accent 2" w:uiPriority="52"/>
+    <w:lsdException w:name="List Table 1 Light Accent 3" w:uiPriority="46"/>
+    <w:lsdException w:name="List Table 2 Accent 3" w:uiPriority="47"/>
+    <w:lsdException w:name="List Table 3 Accent 3" w:uiPriority="48"/>
+    <w:lsdException w:name="List Table 4 Accent 3" w:uiPriority="49"/>
+    <w:lsdException w:name="List Table 5 Dark Accent 3" w:uiPriority="50"/>
+    <w:lsdException w:name="List Table 6 Colorful Accent 3" w:uiPriority="51"/>
+    <w:lsdException w:name="List Table 7 Colorful Accent 3" w:uiPriority="52"/>
+    <w:lsdException w:name="List Table 1 Light Accent 4" w:uiPriority="46"/>
+    <w:lsdException w:name="List Table 2 Accent 4" w:uiPriority="47"/>
+    <w:lsdException w:name="List Table 3 Accent 4" w:uiPriority="48"/>
+    <w:lsdException w:name="List Table 4 Accent 4" w:uiPriority="49"/>
+    <w:lsdException w:name="List Table 5 Dark Accent 4" w:uiPriority="50"/>
+    <w:lsdException w:name="List Table 6 Colorful Accent 4" w:uiPriority="51"/>
+    <w:lsdException w:name="List Table 7 Colorful Accent 4" w:uiPriority="52"/>
+    <w:lsdException w:name="List Table 1 Light Accent 5" w:uiPriority="46"/>
+    <w:lsdException w:name="List Table 2 Accent 5" w:uiPriority="47"/>
+    <w:lsdException w:name="List Table 3 Accent 5" w:uiPriority="48"/>
+    <w:lsdException w:name="List Table 4 Accent 5" w:uiPriority="49"/>
+    <w:lsdException w:name="List Table 5 Dark Accent 5" w:uiPriority="50"/>
+    <w:lsdException w:name="List Table 6 Colorful Accent 5" w:uiPriority="51"/>
+    <w:lsdException w:name="List Table 7 Colorful Accent 5" w:uiPriority="52"/>
+    <w:lsdException w:name="List Table 1 Light Accent 6" w:uiPriority="46"/>
+    <w:lsdException w:name="List Table 2 Accent 6" w:uiPriority="47"/>
+    <w:lsdException w:name="List Table 3 Accent 6" w:uiPriority="48"/>
+    <w:lsdException w:name="List Table 4 Accent 6" w:uiPriority="49"/>
+    <w:lsdException w:name="List Table 5 Dark Accent 6" w:uiPriority="50"/>
+    <w:lsdException w:name="List Table 6 Colorful Accent 6" w:uiPriority="51"/>
+    <w:lsdException w:name="List Table 7 Colorful Accent 6" w:uiPriority="52"/>
+    <w:lsdException w:name="Mention" w:semiHidden="1" w:unhideWhenUsed="1"/>
+    <w:lsdException w:name="Smart Hyperlink" w:semiHidden="1" w:unhideWhenUsed="1"/>
+    <w:lsdException w:name="Hashtag" w:semiHidden="1" w:unhideWhenUsed="1"/>
+    <w:lsdException w:name="Unresolved Mention" w:semiHidden="1" w:unhideWhenUsed="1"/>
+    <w:lsdException w:name="Smart Link" w:semiHidden="1" w:unhideWhenUsed="1"/>
+    <w:lsdException w:name="Smart Link Error" w:semiHidden="1" w:unhideWhenUsed="1"/>
   </w:latentStyles>
   <w:style w:type="paragraph" w:default="1" w:styleId="Normal">
     <w:name w:val="Normal"/>
@@ -4535,7 +4938,6 @@
     <w:uiPriority w:val="99"/>
     <w:semiHidden/>
     <w:unhideWhenUsed/>
-    <w:qFormat/>
     <w:tblPr>
       <w:tblInd w:w="0" w:type="dxa"/>
       <w:tblCellMar>
@@ -5021,7 +5423,7 @@
   <a:extraClrSchemeLst/>
   <a:extLst>
     <a:ext uri="{05A4C25C-085E-4340-85A3-A5531E510DB2}">
-      <thm15:themeFamily xmlns:thm15="http://schemas.microsoft.com/office/thememl/2012/main" xmlns="" name="Office Theme" id="{62F939B6-93AF-4DB8-9C6B-D6C7DFDC589F}" vid="{4A3C46E8-61CC-4603-A589-7422A47A8E4A}"/>
+      <thm15:themeFamily xmlns:thm15="http://schemas.microsoft.com/office/thememl/2012/main" name="Office Theme" id="{62F939B6-93AF-4DB8-9C6B-D6C7DFDC589F}" vid="{4A3C46E8-61CC-4603-A589-7422A47A8E4A}"/>
     </a:ext>
   </a:extLst>
 </a:theme>

</xml_diff>